<commit_message>
Added ability to remember not only the numbers that share the same maximum number of divisors within a search range, but also their specific divisors. It's still slow. Oh, well. Documentation updated to reflect added functionality. Search range currently set to 100 to show off this new feature (60, 72, 84, 90, and 96 all share the maximum number of divisors for numbers under 100).
</commit_message>
<xml_diff>
--- a/Unit 3 Examples/FindMaxDivisors/COMP268_FindMaxDivisors_MyProgramProfile.docx
+++ b/Unit 3 Examples/FindMaxDivisors/COMP268_FindMaxDivisors_MyProgramProfile.docx
@@ -34,9 +34,11 @@
             <w:r>
               <w:t xml:space="preserve">LEARNING PROFILE FOR </w:t>
             </w:r>
+            <w:proofErr w:type="spellStart"/>
             <w:r>
               <w:t>FindMaxDivisors</w:t>
             </w:r>
+            <w:proofErr w:type="spellEnd"/>
           </w:p>
         </w:tc>
       </w:tr>
@@ -234,6 +236,13 @@
                 <w:i/>
               </w:rPr>
             </w:pPr>
+            <w:r>
+              <w:rPr>
+                <w:rFonts w:ascii="Times New Roman" w:hAnsi="Times New Roman" w:cs="Times New Roman"/>
+                <w:i/>
+              </w:rPr>
+              <w:t>Created On</w:t>
+            </w:r>
           </w:p>
         </w:tc>
         <w:tc>
@@ -247,6 +256,13 @@
                 <w:i/>
               </w:rPr>
             </w:pPr>
+            <w:r>
+              <w:rPr>
+                <w:rFonts w:ascii="Times New Roman" w:hAnsi="Times New Roman" w:cs="Times New Roman"/>
+                <w:i/>
+              </w:rPr>
+              <w:t>:</w:t>
+            </w:r>
           </w:p>
         </w:tc>
         <w:tc>
@@ -260,6 +276,15 @@
                 <w:i/>
               </w:rPr>
             </w:pPr>
+            <w:r>
+              <w:rPr>
+                <w:rFonts w:ascii="Times New Roman" w:hAnsi="Times New Roman" w:cs="Times New Roman"/>
+                <w:i/>
+              </w:rPr>
+              <w:t>2017-05-16</w:t>
+            </w:r>
+            <w:bookmarkStart w:id="0" w:name="_GoBack"/>
+            <w:bookmarkEnd w:id="0"/>
           </w:p>
         </w:tc>
       </w:tr>
@@ -316,13 +341,7 @@
         <w:t>the searching loop</w:t>
       </w:r>
       <w:r>
-        <w:t xml:space="preserve"> can skip those lower numbers that had already been found to be factors of those higher, as they must have fewer </w:t>
-      </w:r>
-      <w:r>
-        <w:t>divisors</w:t>
-      </w:r>
-      <w:r>
-        <w:t xml:space="preserve"> (by at least 1). This speeds up the loop by about half.</w:t>
+        <w:t xml:space="preserve"> can skip those lower numbers that had already been found to be factors of those higher, as they must have fewer divisors (by at least 1). This speeds up the loop by about half.</w:t>
       </w:r>
     </w:p>
     <w:p>
@@ -573,11 +592,19 @@
                 <w:sz w:val="16"/>
               </w:rPr>
             </w:pPr>
+            <w:proofErr w:type="spellStart"/>
             <w:r>
               <w:rPr>
                 <w:sz w:val="16"/>
               </w:rPr>
-              <w:t>java.lang.ArrayIndexOutOfBoundsException: 10000</w:t>
+              <w:t>java.lang.ArrayIndexOutOfBoundsException</w:t>
+            </w:r>
+            <w:proofErr w:type="spellEnd"/>
+            <w:r>
+              <w:rPr>
+                <w:sz w:val="16"/>
+              </w:rPr>
+              <w:t>: 10000</w:t>
             </w:r>
           </w:p>
         </w:tc>
@@ -699,11 +726,33 @@
                 <w:sz w:val="16"/>
               </w:rPr>
             </w:pPr>
+            <w:proofErr w:type="spellStart"/>
             <w:r>
               <w:rPr>
                 <w:sz w:val="16"/>
               </w:rPr>
-              <w:t>java.lang.RuntimeException: Uncompilable source code - variable strDivisorsOfMax might not have been initialized</w:t>
+              <w:t>java.lang.RuntimeException</w:t>
+            </w:r>
+            <w:proofErr w:type="spellEnd"/>
+            <w:r>
+              <w:rPr>
+                <w:sz w:val="16"/>
+              </w:rPr>
+              <w:t xml:space="preserve">: Uncompilable source code - variable </w:t>
+            </w:r>
+            <w:proofErr w:type="spellStart"/>
+            <w:r>
+              <w:rPr>
+                <w:sz w:val="16"/>
+              </w:rPr>
+              <w:t>strDivisorsOfMax</w:t>
+            </w:r>
+            <w:proofErr w:type="spellEnd"/>
+            <w:r>
+              <w:rPr>
+                <w:sz w:val="16"/>
+              </w:rPr>
+              <w:t xml:space="preserve"> might not have been initialized</w:t>
             </w:r>
             <w:r>
               <w:rPr>
@@ -715,7 +764,21 @@
               <w:rPr>
                 <w:sz w:val="16"/>
               </w:rPr>
-              <w:t>t FindMaxDivisors.main(FindMaxDivisors.java:75)</w:t>
+              <w:t xml:space="preserve">t </w:t>
+            </w:r>
+            <w:proofErr w:type="spellStart"/>
+            <w:r>
+              <w:rPr>
+                <w:sz w:val="16"/>
+              </w:rPr>
+              <w:t>FindMaxDivisors.main</w:t>
+            </w:r>
+            <w:proofErr w:type="spellEnd"/>
+            <w:r>
+              <w:rPr>
+                <w:sz w:val="16"/>
+              </w:rPr>
+              <w:t>(FindMaxDivisors.java:75)</w:t>
             </w:r>
           </w:p>
         </w:tc>
@@ -740,6 +803,7 @@
                 <w:lang w:eastAsia="en-CA"/>
               </w:rPr>
             </w:pPr>
+            <w:proofErr w:type="spellStart"/>
             <w:r>
               <w:rPr>
                 <w:rStyle w:val="CodeChar"/>
@@ -747,6 +811,7 @@
               </w:rPr>
               <w:t>strDivisorsOfMax</w:t>
             </w:r>
+            <w:proofErr w:type="spellEnd"/>
             <w:r>
               <w:rPr>
                 <w:rFonts w:ascii="Calibri" w:eastAsia="Times New Roman" w:hAnsi="Calibri" w:cs="Calibri"/>
@@ -773,8 +838,13 @@
             <w:pPr>
               <w:pStyle w:val="Code"/>
             </w:pPr>
+            <w:proofErr w:type="spellStart"/>
             <w:r>
-              <w:t>strDivisorsOfMax = “”;</w:t>
+              <w:t>strDivisorsOfMax</w:t>
+            </w:r>
+            <w:proofErr w:type="spellEnd"/>
+            <w:r>
+              <w:t xml:space="preserve"> = “”;</w:t>
             </w:r>
           </w:p>
         </w:tc>
@@ -837,7 +907,21 @@
               <w:rPr>
                 <w:lang w:eastAsia="en-CA"/>
               </w:rPr>
-              <w:t>Incorrect behaviour.</w:t>
+              <w:t xml:space="preserve">Incorrect </w:t>
+            </w:r>
+            <w:proofErr w:type="spellStart"/>
+            <w:r>
+              <w:rPr>
+                <w:lang w:eastAsia="en-CA"/>
+              </w:rPr>
+              <w:t>behaviour</w:t>
+            </w:r>
+            <w:proofErr w:type="spellEnd"/>
+            <w:r>
+              <w:rPr>
+                <w:lang w:eastAsia="en-CA"/>
+              </w:rPr>
+              <w:t>.</w:t>
             </w:r>
           </w:p>
         </w:tc>
@@ -913,25 +997,19 @@
           <w:numId w:val="2"/>
         </w:numPr>
       </w:pPr>
-      <w:bookmarkStart w:id="0" w:name="_Ref482206909"/>
+      <w:bookmarkStart w:id="1" w:name="_Ref482206909"/>
       <w:r>
         <w:t>Sample Input and Output</w:t>
       </w:r>
-      <w:bookmarkStart w:id="1" w:name="_Ref482206604"/>
-      <w:bookmarkEnd w:id="0"/>
+      <w:bookmarkStart w:id="2" w:name="_Ref482206604"/>
+      <w:bookmarkEnd w:id="1"/>
     </w:p>
     <w:p>
       <w:pPr>
-        <w:pStyle w:val="Code"/>
-        <w:rPr>
-          <w:sz w:val="14"/>
-        </w:rPr>
-      </w:pPr>
-      <w:r>
-        <w:rPr>
-          <w:sz w:val="14"/>
-        </w:rPr>
-        <w:t>The number under 10000 with the most divisors is 7560.</w:t>
+        <w:pStyle w:val="Subtitle"/>
+      </w:pPr>
+      <w:r>
+        <w:t>Version 1.0</w:t>
       </w:r>
     </w:p>
     <w:p>
@@ -945,7 +1023,7 @@
         <w:rPr>
           <w:sz w:val="14"/>
         </w:rPr>
-        <w:t>It has 64 divisors, including 1 and itself, as follows:</w:t>
+        <w:t>The number under 10000 with the most divisors is 7560.</w:t>
       </w:r>
     </w:p>
     <w:p>
@@ -959,7 +1037,7 @@
         <w:rPr>
           <w:sz w:val="14"/>
         </w:rPr>
-        <w:t>7560, 3780, 2520, 1890, 1512, 1260, 1080, 945, 840, 756, 630, 540, 504, 420, 378, 360, 315, 280, 270, 252, 216, 210, 189, 180, 168, 140, 135, 126, 120, 108, 105, 90, 84, 72, 70, 63, 60, 56, 54, 45, 42, 40, 36, 35, 30, 28, 27, 24, 21, 20, 18, 15, 14, 12, 10, 9, 8, 7, 6, 5, 4, 3, 2, 1</w:t>
+        <w:t>It has 64 divisors, including 1 and itself, as follows:</w:t>
       </w:r>
     </w:p>
     <w:p>
@@ -969,21 +1047,175 @@
           <w:sz w:val="14"/>
         </w:rPr>
       </w:pPr>
+      <w:r>
+        <w:rPr>
+          <w:sz w:val="14"/>
+        </w:rPr>
+        <w:t>7560, 3780, 2520, 1890, 1512, 1260, 1080, 945, 840, 756, 630, 540, 504, 420, 378, 360, 315, 280, 270, 252, 216, 210, 189, 180, 168, 140, 135, 126, 120, 108, 105, 90, 84, 72, 70, 63, 60, 56, 54, 45, 42, 40, 36, 35, 30, 28, 27, 24, 21, 20, 18, 15, 14, 12, 10, 9, 8, 7, 6, 5, 4, 3, 2, 1</w:t>
+      </w:r>
     </w:p>
     <w:p>
       <w:pPr>
         <w:pStyle w:val="Code"/>
         <w:rPr>
-          <w:rFonts w:asciiTheme="majorHAnsi" w:eastAsiaTheme="majorEastAsia" w:hAnsiTheme="majorHAnsi" w:cstheme="majorBidi"/>
-          <w:color w:val="365F91" w:themeColor="accent1" w:themeShade="BF"/>
-          <w:szCs w:val="32"/>
-        </w:rPr>
-      </w:pPr>
-      <w:r>
-        <w:rPr>
           <w:sz w:val="14"/>
         </w:rPr>
+      </w:pPr>
+    </w:p>
+    <w:p>
+      <w:pPr>
+        <w:pStyle w:val="Code"/>
+        <w:rPr>
+          <w:sz w:val="14"/>
+        </w:rPr>
+      </w:pPr>
+      <w:r>
+        <w:rPr>
+          <w:sz w:val="14"/>
+        </w:rPr>
         <w:t>These numbers were in the same range and had the same large number of divisors (though not the same ones): 9240</w:t>
+      </w:r>
+    </w:p>
+    <w:p>
+      <w:pPr>
+        <w:pStyle w:val="Subtitle"/>
+      </w:pPr>
+      <w:r>
+        <w:t>Version 1.1</w:t>
+      </w:r>
+    </w:p>
+    <w:p>
+      <w:pPr>
+        <w:pStyle w:val="Code"/>
+        <w:rPr>
+          <w:sz w:val="14"/>
+        </w:rPr>
+      </w:pPr>
+      <w:r>
+        <w:rPr>
+          <w:sz w:val="14"/>
+        </w:rPr>
+        <w:t>The number under 100 with the most divisors is 60.</w:t>
+      </w:r>
+    </w:p>
+    <w:p>
+      <w:pPr>
+        <w:pStyle w:val="Code"/>
+        <w:rPr>
+          <w:sz w:val="14"/>
+        </w:rPr>
+      </w:pPr>
+      <w:r>
+        <w:rPr>
+          <w:sz w:val="14"/>
+        </w:rPr>
+        <w:t>It has 12 divisors, including 1 and itself, as follows:</w:t>
+      </w:r>
+    </w:p>
+    <w:p>
+      <w:pPr>
+        <w:pStyle w:val="Code"/>
+        <w:rPr>
+          <w:sz w:val="14"/>
+        </w:rPr>
+      </w:pPr>
+      <w:r>
+        <w:rPr>
+          <w:sz w:val="14"/>
+        </w:rPr>
+        <w:t>60, 30, 20, 15, 12, 10, 6, 5, 4, 3, 2, 1</w:t>
+      </w:r>
+    </w:p>
+    <w:p>
+      <w:pPr>
+        <w:pStyle w:val="Code"/>
+        <w:rPr>
+          <w:sz w:val="14"/>
+        </w:rPr>
+      </w:pPr>
+    </w:p>
+    <w:p>
+      <w:pPr>
+        <w:pStyle w:val="Code"/>
+        <w:rPr>
+          <w:sz w:val="14"/>
+        </w:rPr>
+      </w:pPr>
+      <w:r>
+        <w:rPr>
+          <w:sz w:val="14"/>
+        </w:rPr>
+        <w:t>These numbers are in the same range and also have 12 divisors:</w:t>
+      </w:r>
+    </w:p>
+    <w:p>
+      <w:pPr>
+        <w:pStyle w:val="Code"/>
+        <w:rPr>
+          <w:sz w:val="14"/>
+        </w:rPr>
+      </w:pPr>
+      <w:r>
+        <w:rPr>
+          <w:sz w:val="14"/>
+        </w:rPr>
+        <w:t>( listed as &lt;number&gt;, &lt;list of number's divisors&gt; )</w:t>
+      </w:r>
+    </w:p>
+    <w:p>
+      <w:pPr>
+        <w:pStyle w:val="Code"/>
+        <w:rPr>
+          <w:sz w:val="14"/>
+        </w:rPr>
+      </w:pPr>
+      <w:r>
+        <w:rPr>
+          <w:sz w:val="14"/>
+        </w:rPr>
+        <w:t>96, 48, 32, 24, 16, 12, 8, 6, 4, 3, 2, 1</w:t>
+      </w:r>
+    </w:p>
+    <w:p>
+      <w:pPr>
+        <w:pStyle w:val="Code"/>
+        <w:rPr>
+          <w:sz w:val="14"/>
+        </w:rPr>
+      </w:pPr>
+      <w:r>
+        <w:rPr>
+          <w:sz w:val="14"/>
+        </w:rPr>
+        <w:t>90, 45, 30, 18, 15, 10, 9, 6, 5, 3, 2, 1</w:t>
+      </w:r>
+    </w:p>
+    <w:p>
+      <w:pPr>
+        <w:pStyle w:val="Code"/>
+        <w:rPr>
+          <w:sz w:val="14"/>
+        </w:rPr>
+      </w:pPr>
+      <w:r>
+        <w:rPr>
+          <w:sz w:val="14"/>
+        </w:rPr>
+        <w:t>84, 42, 28, 21, 14, 12, 7, 6, 4, 3, 2, 1</w:t>
+      </w:r>
+    </w:p>
+    <w:p>
+      <w:pPr>
+        <w:pStyle w:val="Code"/>
+        <w:rPr>
+          <w:sz w:val="14"/>
+        </w:rPr>
+      </w:pPr>
+      <w:r>
+        <w:rPr>
+          <w:sz w:val="14"/>
+        </w:rPr>
+        <w:t>72, 36, 24, 18, 12, 9, 8, 6, 4, 3, 2, 1</w:t>
       </w:r>
     </w:p>
     <w:p>
@@ -995,10 +1227,9 @@
         </w:numPr>
       </w:pPr>
       <w:r>
-        <w:lastRenderedPageBreak/>
         <w:t>Discussion</w:t>
       </w:r>
-      <w:bookmarkEnd w:id="1"/>
+      <w:bookmarkEnd w:id="2"/>
     </w:p>
     <w:p>
       <w:r>
@@ -1072,10 +1303,7 @@
         <w:t>128</w:t>
       </w:r>
       <w:r>
-        <w:t xml:space="preserve"> divisors. It took about 14 seconds</w:t>
-      </w:r>
-      <w:r>
-        <w:t>.</w:t>
+        <w:t xml:space="preserve"> divisors. It took about 14 seconds.</w:t>
       </w:r>
     </w:p>
     <w:p>
@@ -1114,12 +1342,7 @@
         <w:t>498960</w:t>
       </w:r>
       <w:r>
-        <w:t xml:space="preserve"> with 200 divisors. It took about 5 minut</w:t>
-      </w:r>
-      <w:bookmarkStart w:id="2" w:name="_GoBack"/>
-      <w:bookmarkEnd w:id="2"/>
-      <w:r>
-        <w:t>es and 39 seconds.</w:t>
+        <w:t xml:space="preserve"> with 200 divisors. It took about 5 minutes and 39 seconds.</w:t>
       </w:r>
     </w:p>
     <w:p>
@@ -1356,14 +1579,27 @@
       <w:r>
         <w:t xml:space="preserve">Figure </w:t>
       </w:r>
-      <w:fldSimple w:instr=" SEQ Figure \* ARABIC ">
-        <w:r>
-          <w:rPr>
-            <w:noProof/>
-          </w:rPr>
-          <w:t>2</w:t>
-        </w:r>
-      </w:fldSimple>
+      <w:r>
+        <w:fldChar w:fldCharType="begin"/>
+      </w:r>
+      <w:r>
+        <w:instrText xml:space="preserve"> SEQ Figure \* ARABIC </w:instrText>
+      </w:r>
+      <w:r>
+        <w:fldChar w:fldCharType="separate"/>
+      </w:r>
+      <w:r>
+        <w:rPr>
+          <w:noProof/>
+        </w:rPr>
+        <w:t>2</w:t>
+      </w:r>
+      <w:r>
+        <w:rPr>
+          <w:noProof/>
+        </w:rPr>
+        <w:fldChar w:fldCharType="end"/>
+      </w:r>
       <w:bookmarkEnd w:id="3"/>
       <w:r>
         <w:t xml:space="preserve">: </w:t>
@@ -1475,7 +1711,7 @@
             <w:sz w:val="20"/>
             <w:szCs w:val="20"/>
           </w:rPr>
-          <w:t>2</w:t>
+          <w:t>1</w:t>
         </w:r>
         <w:r>
           <w:rPr>
@@ -2294,6 +2530,7 @@
   <w:style w:type="character" w:default="1" w:styleId="DefaultParagraphFont">
     <w:name w:val="Default Paragraph Font"/>
     <w:uiPriority w:val="1"/>
+    <w:semiHidden/>
     <w:unhideWhenUsed/>
   </w:style>
   <w:style w:type="table" w:default="1" w:styleId="TableNormal">
@@ -4402,556 +4639,6 @@
 </cs:chartStyle>
 </file>
 
-<file path=word/glossary/document.xml><?xml version="1.0" encoding="utf-8"?>
-<w:glossaryDocument xmlns:wpc="http://schemas.microsoft.com/office/word/2010/wordprocessingCanvas" xmlns:cx="http://schemas.microsoft.com/office/drawing/2014/chartex" xmlns:cx1="http://schemas.microsoft.com/office/drawing/2015/9/8/chartex" xmlns:cx2="http://schemas.microsoft.com/office/drawing/2015/10/21/chartex" xmlns:cx3="http://schemas.microsoft.com/office/drawing/2016/5/9/chartex" xmlns:cx4="http://schemas.microsoft.com/office/drawing/2016/5/10/chartex" xmlns:cx5="http://schemas.microsoft.com/office/drawing/2016/5/11/chartex" xmlns:cx6="http://schemas.microsoft.com/office/drawing/2016/5/12/chartex" xmlns:cx7="http://schemas.microsoft.com/office/drawing/2016/5/13/chartex" xmlns:cx8="http://schemas.microsoft.com/office/drawing/2016/5/14/chartex" xmlns:mc="http://schemas.openxmlformats.org/markup-compatibility/2006" xmlns:o="urn:schemas-microsoft-com:office:office" xmlns:r="http://schemas.openxmlformats.org/officeDocument/2006/relationships" xmlns:m="http://schemas.openxmlformats.org/officeDocument/2006/math" xmlns:v="urn:schemas-microsoft-com:vml" xmlns:wp14="http://schemas.microsoft.com/office/word/2010/wordprocessingDrawing" xmlns:wp="http://schemas.openxmlformats.org/drawingml/2006/wordprocessingDrawing" xmlns:w10="urn:schemas-microsoft-com:office:word" xmlns:w="http://schemas.openxmlformats.org/wordprocessingml/2006/main" xmlns:w14="http://schemas.microsoft.com/office/word/2010/wordml" xmlns:w15="http://schemas.microsoft.com/office/word/2012/wordml" xmlns:w16se="http://schemas.microsoft.com/office/word/2015/wordml/symex" xmlns:wpg="http://schemas.microsoft.com/office/word/2010/wordprocessingGroup" xmlns:wpi="http://schemas.microsoft.com/office/word/2010/wordprocessingInk" xmlns:wne="http://schemas.microsoft.com/office/word/2006/wordml" xmlns:wps="http://schemas.microsoft.com/office/word/2010/wordprocessingShape" mc:Ignorable="w14 w15 w16se wp14"/>
-</file>
-
-<file path=word/glossary/fontTable.xml><?xml version="1.0" encoding="utf-8"?>
-<w:fonts xmlns:mc="http://schemas.openxmlformats.org/markup-compatibility/2006" xmlns:r="http://schemas.openxmlformats.org/officeDocument/2006/relationships" xmlns:w="http://schemas.openxmlformats.org/wordprocessingml/2006/main" xmlns:w14="http://schemas.microsoft.com/office/word/2010/wordml" xmlns:w15="http://schemas.microsoft.com/office/word/2012/wordml" xmlns:w16se="http://schemas.microsoft.com/office/word/2015/wordml/symex" mc:Ignorable="w14 w15 w16se">
-  <w:font w:name="Symbol">
-    <w:panose1 w:val="05050102010706020507"/>
-    <w:charset w:val="02"/>
-    <w:family w:val="roman"/>
-    <w:pitch w:val="variable"/>
-    <w:sig w:usb0="00000000" w:usb1="10000000" w:usb2="00000000" w:usb3="00000000" w:csb0="80000000" w:csb1="00000000"/>
-  </w:font>
-  <w:font w:name="Times New Roman">
-    <w:panose1 w:val="02020603050405020304"/>
-    <w:charset w:val="00"/>
-    <w:family w:val="roman"/>
-    <w:pitch w:val="variable"/>
-    <w:sig w:usb0="E0002EFF" w:usb1="C000785B" w:usb2="00000009" w:usb3="00000000" w:csb0="000001FF" w:csb1="00000000"/>
-  </w:font>
-  <w:font w:name="Courier New">
-    <w:panose1 w:val="02070309020205020404"/>
-    <w:charset w:val="00"/>
-    <w:family w:val="modern"/>
-    <w:pitch w:val="fixed"/>
-    <w:sig w:usb0="E0002EFF" w:usb1="C0007843" w:usb2="00000009" w:usb3="00000000" w:csb0="000001FF" w:csb1="00000000"/>
-  </w:font>
-  <w:font w:name="Wingdings">
-    <w:panose1 w:val="05000000000000000000"/>
-    <w:charset w:val="02"/>
-    <w:family w:val="auto"/>
-    <w:pitch w:val="variable"/>
-    <w:sig w:usb0="00000000" w:usb1="10000000" w:usb2="00000000" w:usb3="00000000" w:csb0="80000000" w:csb1="00000000"/>
-  </w:font>
-  <w:font w:name="Calibri">
-    <w:panose1 w:val="020F0502020204030204"/>
-    <w:charset w:val="00"/>
-    <w:family w:val="swiss"/>
-    <w:pitch w:val="variable"/>
-    <w:sig w:usb0="E0002AFF" w:usb1="C000247B" w:usb2="00000009" w:usb3="00000000" w:csb0="000001FF" w:csb1="00000000"/>
-  </w:font>
-  <w:font w:name="Cambria">
-    <w:panose1 w:val="02040503050406030204"/>
-    <w:charset w:val="00"/>
-    <w:family w:val="roman"/>
-    <w:pitch w:val="variable"/>
-    <w:sig w:usb0="E00002FF" w:usb1="400004FF" w:usb2="00000000" w:usb3="00000000" w:csb0="0000019F" w:csb1="00000000"/>
-  </w:font>
-  <w:font w:name="Cambria Math">
-    <w:panose1 w:val="02040503050406030204"/>
-    <w:charset w:val="00"/>
-    <w:family w:val="roman"/>
-    <w:pitch w:val="variable"/>
-    <w:sig w:usb0="E00002FF" w:usb1="420024FF" w:usb2="00000000" w:usb3="00000000" w:csb0="0000019F" w:csb1="00000000"/>
-  </w:font>
-  <w:font w:name="Calibri Light">
-    <w:panose1 w:val="020F0302020204030204"/>
-    <w:charset w:val="00"/>
-    <w:family w:val="swiss"/>
-    <w:pitch w:val="variable"/>
-    <w:sig w:usb0="E0002AFF" w:usb1="C000247B" w:usb2="00000009" w:usb3="00000000" w:csb0="000001FF" w:csb1="00000000"/>
-  </w:font>
-</w:fonts>
-</file>
-
-<file path=word/glossary/settings.xml><?xml version="1.0" encoding="utf-8"?>
-<w:settings xmlns:mc="http://schemas.openxmlformats.org/markup-compatibility/2006" xmlns:o="urn:schemas-microsoft-com:office:office" xmlns:r="http://schemas.openxmlformats.org/officeDocument/2006/relationships" xmlns:m="http://schemas.openxmlformats.org/officeDocument/2006/math" xmlns:v="urn:schemas-microsoft-com:vml" xmlns:w10="urn:schemas-microsoft-com:office:word" xmlns:w="http://schemas.openxmlformats.org/wordprocessingml/2006/main" xmlns:w14="http://schemas.microsoft.com/office/word/2010/wordml" xmlns:w15="http://schemas.microsoft.com/office/word/2012/wordml" xmlns:w16se="http://schemas.microsoft.com/office/word/2015/wordml/symex" xmlns:sl="http://schemas.openxmlformats.org/schemaLibrary/2006/main" mc:Ignorable="w14 w15 w16se">
-  <w:view w:val="normal"/>
-  <w:defaultTabStop w:val="720"/>
-  <w:characterSpacingControl w:val="doNotCompress"/>
-  <w:compat>
-    <w:useFELayout/>
-    <w:compatSetting w:name="compatibilityMode" w:uri="http://schemas.microsoft.com/office/word" w:val="15"/>
-    <w:compatSetting w:name="overrideTableStyleFontSizeAndJustification" w:uri="http://schemas.microsoft.com/office/word" w:val="1"/>
-    <w:compatSetting w:name="enableOpenTypeFeatures" w:uri="http://schemas.microsoft.com/office/word" w:val="1"/>
-    <w:compatSetting w:name="doNotFlipMirrorIndents" w:uri="http://schemas.microsoft.com/office/word" w:val="1"/>
-    <w:compatSetting w:name="differentiateMultirowTableHeaders" w:uri="http://schemas.microsoft.com/office/word" w:val="1"/>
-  </w:compat>
-  <w:rsids>
-    <w:rsidRoot w:val="00DF5226"/>
-    <w:rsid w:val="003D2B61"/>
-    <w:rsid w:val="00DF5226"/>
-    <w:rsid w:val="00F643B4"/>
-    <w:rsid w:val="00FD029E"/>
-  </w:rsids>
-  <m:mathPr>
-    <m:mathFont m:val="Cambria Math"/>
-    <m:brkBin m:val="before"/>
-    <m:brkBinSub m:val="--"/>
-    <m:smallFrac m:val="0"/>
-    <m:dispDef/>
-    <m:lMargin m:val="0"/>
-    <m:rMargin m:val="0"/>
-    <m:defJc m:val="centerGroup"/>
-    <m:wrapIndent m:val="1440"/>
-    <m:intLim m:val="subSup"/>
-    <m:naryLim m:val="undOvr"/>
-  </m:mathPr>
-  <w:themeFontLang w:val="en-CA"/>
-  <w:clrSchemeMapping w:bg1="light1" w:t1="dark1" w:bg2="light2" w:t2="dark2" w:accent1="accent1" w:accent2="accent2" w:accent3="accent3" w:accent4="accent4" w:accent5="accent5" w:accent6="accent6" w:hyperlink="hyperlink" w:followedHyperlink="followedHyperlink"/>
-  <w:decimalSymbol w:val="."/>
-  <w:listSeparator w:val=","/>
-  <w15:chartTrackingRefBased/>
-</w:settings>
-</file>
-
-<file path=word/glossary/styles.xml><?xml version="1.0" encoding="utf-8"?>
-<w:styles xmlns:mc="http://schemas.openxmlformats.org/markup-compatibility/2006" xmlns:r="http://schemas.openxmlformats.org/officeDocument/2006/relationships" xmlns:w="http://schemas.openxmlformats.org/wordprocessingml/2006/main" xmlns:w14="http://schemas.microsoft.com/office/word/2010/wordml" xmlns:w15="http://schemas.microsoft.com/office/word/2012/wordml" xmlns:w16se="http://schemas.microsoft.com/office/word/2015/wordml/symex" mc:Ignorable="w14 w15 w16se">
-  <w:docDefaults>
-    <w:rPrDefault>
-      <w:rPr>
-        <w:rFonts w:asciiTheme="minorHAnsi" w:eastAsiaTheme="minorEastAsia" w:hAnsiTheme="minorHAnsi" w:cstheme="minorBidi"/>
-        <w:sz w:val="22"/>
-        <w:szCs w:val="22"/>
-        <w:lang w:val="en-CA" w:eastAsia="en-CA" w:bidi="ar-SA"/>
-      </w:rPr>
-    </w:rPrDefault>
-    <w:pPrDefault>
-      <w:pPr>
-        <w:spacing w:after="160" w:line="259" w:lineRule="auto"/>
-      </w:pPr>
-    </w:pPrDefault>
-  </w:docDefaults>
-  <w:latentStyles w:defLockedState="0" w:defUIPriority="99" w:defSemiHidden="0" w:defUnhideWhenUsed="0" w:defQFormat="0" w:count="374">
-    <w:lsdException w:name="Normal" w:uiPriority="0" w:qFormat="1"/>
-    <w:lsdException w:name="heading 1" w:uiPriority="9" w:qFormat="1"/>
-    <w:lsdException w:name="heading 2" w:semiHidden="1" w:uiPriority="9" w:unhideWhenUsed="1" w:qFormat="1"/>
-    <w:lsdException w:name="heading 3" w:semiHidden="1" w:uiPriority="9" w:unhideWhenUsed="1" w:qFormat="1"/>
-    <w:lsdException w:name="heading 4" w:semiHidden="1" w:uiPriority="9" w:unhideWhenUsed="1" w:qFormat="1"/>
-    <w:lsdException w:name="heading 5" w:semiHidden="1" w:uiPriority="9" w:unhideWhenUsed="1" w:qFormat="1"/>
-    <w:lsdException w:name="heading 6" w:semiHidden="1" w:uiPriority="9" w:unhideWhenUsed="1" w:qFormat="1"/>
-    <w:lsdException w:name="heading 7" w:semiHidden="1" w:uiPriority="9" w:unhideWhenUsed="1" w:qFormat="1"/>
-    <w:lsdException w:name="heading 8" w:semiHidden="1" w:uiPriority="9" w:unhideWhenUsed="1" w:qFormat="1"/>
-    <w:lsdException w:name="heading 9" w:semiHidden="1" w:uiPriority="9" w:unhideWhenUsed="1" w:qFormat="1"/>
-    <w:lsdException w:name="index 1" w:semiHidden="1" w:unhideWhenUsed="1"/>
-    <w:lsdException w:name="index 2" w:semiHidden="1" w:unhideWhenUsed="1"/>
-    <w:lsdException w:name="index 3" w:semiHidden="1" w:unhideWhenUsed="1"/>
-    <w:lsdException w:name="index 4" w:semiHidden="1" w:unhideWhenUsed="1"/>
-    <w:lsdException w:name="index 5" w:semiHidden="1" w:unhideWhenUsed="1"/>
-    <w:lsdException w:name="index 6" w:semiHidden="1" w:unhideWhenUsed="1"/>
-    <w:lsdException w:name="index 7" w:semiHidden="1" w:unhideWhenUsed="1"/>
-    <w:lsdException w:name="index 8" w:semiHidden="1" w:unhideWhenUsed="1"/>
-    <w:lsdException w:name="index 9" w:semiHidden="1" w:unhideWhenUsed="1"/>
-    <w:lsdException w:name="toc 1" w:semiHidden="1" w:uiPriority="39" w:unhideWhenUsed="1"/>
-    <w:lsdException w:name="toc 2" w:semiHidden="1" w:uiPriority="39" w:unhideWhenUsed="1"/>
-    <w:lsdException w:name="toc 3" w:semiHidden="1" w:uiPriority="39" w:unhideWhenUsed="1"/>
-    <w:lsdException w:name="toc 4" w:semiHidden="1" w:uiPriority="39" w:unhideWhenUsed="1"/>
-    <w:lsdException w:name="toc 5" w:semiHidden="1" w:uiPriority="39" w:unhideWhenUsed="1"/>
-    <w:lsdException w:name="toc 6" w:semiHidden="1" w:uiPriority="39" w:unhideWhenUsed="1"/>
-    <w:lsdException w:name="toc 7" w:semiHidden="1" w:uiPriority="39" w:unhideWhenUsed="1"/>
-    <w:lsdException w:name="toc 8" w:semiHidden="1" w:uiPriority="39" w:unhideWhenUsed="1"/>
-    <w:lsdException w:name="toc 9" w:semiHidden="1" w:uiPriority="39" w:unhideWhenUsed="1"/>
-    <w:lsdException w:name="Normal Indent" w:semiHidden="1" w:unhideWhenUsed="1"/>
-    <w:lsdException w:name="footnote text" w:semiHidden="1" w:unhideWhenUsed="1"/>
-    <w:lsdException w:name="annotation text" w:semiHidden="1" w:unhideWhenUsed="1"/>
-    <w:lsdException w:name="header" w:semiHidden="1" w:unhideWhenUsed="1"/>
-    <w:lsdException w:name="footer" w:semiHidden="1" w:unhideWhenUsed="1"/>
-    <w:lsdException w:name="index heading" w:semiHidden="1" w:unhideWhenUsed="1"/>
-    <w:lsdException w:name="caption" w:semiHidden="1" w:uiPriority="35" w:unhideWhenUsed="1" w:qFormat="1"/>
-    <w:lsdException w:name="table of figures" w:semiHidden="1" w:unhideWhenUsed="1"/>
-    <w:lsdException w:name="envelope address" w:semiHidden="1" w:unhideWhenUsed="1"/>
-    <w:lsdException w:name="envelope return" w:semiHidden="1" w:unhideWhenUsed="1"/>
-    <w:lsdException w:name="footnote reference" w:semiHidden="1" w:unhideWhenUsed="1"/>
-    <w:lsdException w:name="annotation reference" w:semiHidden="1" w:unhideWhenUsed="1"/>
-    <w:lsdException w:name="line number" w:semiHidden="1" w:unhideWhenUsed="1"/>
-    <w:lsdException w:name="page number" w:semiHidden="1" w:unhideWhenUsed="1"/>
-    <w:lsdException w:name="endnote reference" w:semiHidden="1" w:unhideWhenUsed="1"/>
-    <w:lsdException w:name="endnote text" w:semiHidden="1" w:unhideWhenUsed="1"/>
-    <w:lsdException w:name="table of authorities" w:semiHidden="1" w:unhideWhenUsed="1"/>
-    <w:lsdException w:name="macro" w:semiHidden="1" w:unhideWhenUsed="1"/>
-    <w:lsdException w:name="toa heading" w:semiHidden="1" w:unhideWhenUsed="1"/>
-    <w:lsdException w:name="List" w:semiHidden="1" w:unhideWhenUsed="1"/>
-    <w:lsdException w:name="List Bullet" w:semiHidden="1" w:unhideWhenUsed="1"/>
-    <w:lsdException w:name="List Number" w:semiHidden="1" w:unhideWhenUsed="1"/>
-    <w:lsdException w:name="List 2" w:semiHidden="1" w:unhideWhenUsed="1"/>
-    <w:lsdException w:name="List 3" w:semiHidden="1" w:unhideWhenUsed="1"/>
-    <w:lsdException w:name="List 4" w:semiHidden="1" w:unhideWhenUsed="1"/>
-    <w:lsdException w:name="List 5" w:semiHidden="1" w:unhideWhenUsed="1"/>
-    <w:lsdException w:name="List Bullet 2" w:semiHidden="1" w:unhideWhenUsed="1"/>
-    <w:lsdException w:name="List Bullet 3" w:semiHidden="1" w:unhideWhenUsed="1"/>
-    <w:lsdException w:name="List Bullet 4" w:semiHidden="1" w:unhideWhenUsed="1"/>
-    <w:lsdException w:name="List Bullet 5" w:semiHidden="1" w:unhideWhenUsed="1"/>
-    <w:lsdException w:name="List Number 2" w:semiHidden="1" w:unhideWhenUsed="1"/>
-    <w:lsdException w:name="List Number 3" w:semiHidden="1" w:unhideWhenUsed="1"/>
-    <w:lsdException w:name="List Number 4" w:semiHidden="1" w:unhideWhenUsed="1"/>
-    <w:lsdException w:name="List Number 5" w:semiHidden="1" w:unhideWhenUsed="1"/>
-    <w:lsdException w:name="Title" w:uiPriority="10" w:qFormat="1"/>
-    <w:lsdException w:name="Closing" w:semiHidden="1" w:unhideWhenUsed="1"/>
-    <w:lsdException w:name="Signature" w:semiHidden="1" w:unhideWhenUsed="1"/>
-    <w:lsdException w:name="Default Paragraph Font" w:semiHidden="1" w:uiPriority="1" w:unhideWhenUsed="1"/>
-    <w:lsdException w:name="Body Text" w:semiHidden="1" w:unhideWhenUsed="1"/>
-    <w:lsdException w:name="Body Text Indent" w:semiHidden="1" w:unhideWhenUsed="1"/>
-    <w:lsdException w:name="List Continue" w:semiHidden="1" w:unhideWhenUsed="1"/>
-    <w:lsdException w:name="List Continue 2" w:semiHidden="1" w:unhideWhenUsed="1"/>
-    <w:lsdException w:name="List Continue 3" w:semiHidden="1" w:unhideWhenUsed="1"/>
-    <w:lsdException w:name="List Continue 4" w:semiHidden="1" w:unhideWhenUsed="1"/>
-    <w:lsdException w:name="List Continue 5" w:semiHidden="1" w:unhideWhenUsed="1"/>
-    <w:lsdException w:name="Message Header" w:semiHidden="1" w:unhideWhenUsed="1"/>
-    <w:lsdException w:name="Subtitle" w:uiPriority="11" w:qFormat="1"/>
-    <w:lsdException w:name="Salutation" w:semiHidden="1" w:unhideWhenUsed="1"/>
-    <w:lsdException w:name="Date" w:semiHidden="1" w:unhideWhenUsed="1"/>
-    <w:lsdException w:name="Body Text First Indent" w:semiHidden="1" w:unhideWhenUsed="1"/>
-    <w:lsdException w:name="Body Text First Indent 2" w:semiHidden="1" w:unhideWhenUsed="1"/>
-    <w:lsdException w:name="Note Heading" w:semiHidden="1" w:unhideWhenUsed="1"/>
-    <w:lsdException w:name="Body Text 2" w:semiHidden="1" w:unhideWhenUsed="1"/>
-    <w:lsdException w:name="Body Text 3" w:semiHidden="1" w:unhideWhenUsed="1"/>
-    <w:lsdException w:name="Body Text Indent 2" w:semiHidden="1" w:unhideWhenUsed="1"/>
-    <w:lsdException w:name="Body Text Indent 3" w:semiHidden="1" w:unhideWhenUsed="1"/>
-    <w:lsdException w:name="Block Text" w:semiHidden="1" w:unhideWhenUsed="1"/>
-    <w:lsdException w:name="Hyperlink" w:semiHidden="1" w:unhideWhenUsed="1"/>
-    <w:lsdException w:name="FollowedHyperlink" w:semiHidden="1" w:unhideWhenUsed="1"/>
-    <w:lsdException w:name="Strong" w:uiPriority="22" w:qFormat="1"/>
-    <w:lsdException w:name="Emphasis" w:uiPriority="20" w:qFormat="1"/>
-    <w:lsdException w:name="Document Map" w:semiHidden="1" w:unhideWhenUsed="1"/>
-    <w:lsdException w:name="Plain Text" w:semiHidden="1" w:unhideWhenUsed="1"/>
-    <w:lsdException w:name="E-mail Signature" w:semiHidden="1" w:unhideWhenUsed="1"/>
-    <w:lsdException w:name="HTML Top of Form" w:semiHidden="1" w:unhideWhenUsed="1"/>
-    <w:lsdException w:name="HTML Bottom of Form" w:semiHidden="1" w:unhideWhenUsed="1"/>
-    <w:lsdException w:name="Normal (Web)" w:semiHidden="1" w:unhideWhenUsed="1"/>
-    <w:lsdException w:name="HTML Acronym" w:semiHidden="1" w:unhideWhenUsed="1"/>
-    <w:lsdException w:name="HTML Address" w:semiHidden="1" w:unhideWhenUsed="1"/>
-    <w:lsdException w:name="HTML Cite" w:semiHidden="1" w:unhideWhenUsed="1"/>
-    <w:lsdException w:name="HTML Code" w:semiHidden="1" w:unhideWhenUsed="1"/>
-    <w:lsdException w:name="HTML Definition" w:semiHidden="1" w:unhideWhenUsed="1"/>
-    <w:lsdException w:name="HTML Keyboard" w:semiHidden="1" w:unhideWhenUsed="1"/>
-    <w:lsdException w:name="HTML Preformatted" w:semiHidden="1" w:unhideWhenUsed="1"/>
-    <w:lsdException w:name="HTML Sample" w:semiHidden="1" w:unhideWhenUsed="1"/>
-    <w:lsdException w:name="HTML Typewriter" w:semiHidden="1" w:unhideWhenUsed="1"/>
-    <w:lsdException w:name="HTML Variable" w:semiHidden="1" w:unhideWhenUsed="1"/>
-    <w:lsdException w:name="Normal Table" w:semiHidden="1" w:unhideWhenUsed="1"/>
-    <w:lsdException w:name="annotation subject" w:semiHidden="1" w:unhideWhenUsed="1"/>
-    <w:lsdException w:name="No List" w:semiHidden="1" w:unhideWhenUsed="1"/>
-    <w:lsdException w:name="Outline List 1" w:semiHidden="1" w:unhideWhenUsed="1"/>
-    <w:lsdException w:name="Outline List 2" w:semiHidden="1" w:unhideWhenUsed="1"/>
-    <w:lsdException w:name="Outline List 3" w:semiHidden="1" w:unhideWhenUsed="1"/>
-    <w:lsdException w:name="Table Simple 1" w:semiHidden="1" w:unhideWhenUsed="1"/>
-    <w:lsdException w:name="Table Simple 2" w:semiHidden="1" w:unhideWhenUsed="1"/>
-    <w:lsdException w:name="Table Simple 3" w:semiHidden="1" w:unhideWhenUsed="1"/>
-    <w:lsdException w:name="Table Classic 1" w:semiHidden="1" w:unhideWhenUsed="1"/>
-    <w:lsdException w:name="Table Classic 2" w:semiHidden="1" w:unhideWhenUsed="1"/>
-    <w:lsdException w:name="Table Classic 3" w:semiHidden="1" w:unhideWhenUsed="1"/>
-    <w:lsdException w:name="Table Classic 4" w:semiHidden="1" w:unhideWhenUsed="1"/>
-    <w:lsdException w:name="Table Colorful 1" w:semiHidden="1" w:unhideWhenUsed="1"/>
-    <w:lsdException w:name="Table Colorful 2" w:semiHidden="1" w:unhideWhenUsed="1"/>
-    <w:lsdException w:name="Table Colorful 3" w:semiHidden="1" w:unhideWhenUsed="1"/>
-    <w:lsdException w:name="Table Columns 1" w:semiHidden="1" w:unhideWhenUsed="1"/>
-    <w:lsdException w:name="Table Columns 2" w:semiHidden="1" w:unhideWhenUsed="1"/>
-    <w:lsdException w:name="Table Columns 3" w:semiHidden="1" w:unhideWhenUsed="1"/>
-    <w:lsdException w:name="Table Columns 4" w:semiHidden="1" w:unhideWhenUsed="1"/>
-    <w:lsdException w:name="Table Columns 5" w:semiHidden="1" w:unhideWhenUsed="1"/>
-    <w:lsdException w:name="Table Grid 1" w:semiHidden="1" w:unhideWhenUsed="1"/>
-    <w:lsdException w:name="Table Grid 2" w:semiHidden="1" w:unhideWhenUsed="1"/>
-    <w:lsdException w:name="Table Grid 3" w:semiHidden="1" w:unhideWhenUsed="1"/>
-    <w:lsdException w:name="Table Grid 4" w:semiHidden="1" w:unhideWhenUsed="1"/>
-    <w:lsdException w:name="Table Grid 5" w:semiHidden="1" w:unhideWhenUsed="1"/>
-    <w:lsdException w:name="Table Grid 6" w:semiHidden="1" w:unhideWhenUsed="1"/>
-    <w:lsdException w:name="Table Grid 7" w:semiHidden="1" w:unhideWhenUsed="1"/>
-    <w:lsdException w:name="Table Grid 8" w:semiHidden="1" w:unhideWhenUsed="1"/>
-    <w:lsdException w:name="Table List 1" w:semiHidden="1" w:unhideWhenUsed="1"/>
-    <w:lsdException w:name="Table List 2" w:semiHidden="1" w:unhideWhenUsed="1"/>
-    <w:lsdException w:name="Table List 3" w:semiHidden="1" w:unhideWhenUsed="1"/>
-    <w:lsdException w:name="Table List 4" w:semiHidden="1" w:unhideWhenUsed="1"/>
-    <w:lsdException w:name="Table List 5" w:semiHidden="1" w:unhideWhenUsed="1"/>
-    <w:lsdException w:name="Table List 6" w:semiHidden="1" w:unhideWhenUsed="1"/>
-    <w:lsdException w:name="Table List 7" w:semiHidden="1" w:unhideWhenUsed="1"/>
-    <w:lsdException w:name="Table List 8" w:semiHidden="1" w:unhideWhenUsed="1"/>
-    <w:lsdException w:name="Table 3D effects 1" w:semiHidden="1" w:unhideWhenUsed="1"/>
-    <w:lsdException w:name="Table 3D effects 2" w:semiHidden="1" w:unhideWhenUsed="1"/>
-    <w:lsdException w:name="Table 3D effects 3" w:semiHidden="1" w:unhideWhenUsed="1"/>
-    <w:lsdException w:name="Table Contemporary" w:semiHidden="1" w:unhideWhenUsed="1"/>
-    <w:lsdException w:name="Table Elegant" w:semiHidden="1" w:unhideWhenUsed="1"/>
-    <w:lsdException w:name="Table Professional" w:semiHidden="1" w:unhideWhenUsed="1"/>
-    <w:lsdException w:name="Table Subtle 1" w:semiHidden="1" w:unhideWhenUsed="1"/>
-    <w:lsdException w:name="Table Subtle 2" w:semiHidden="1" w:unhideWhenUsed="1"/>
-    <w:lsdException w:name="Table Web 1" w:semiHidden="1" w:unhideWhenUsed="1"/>
-    <w:lsdException w:name="Table Web 2" w:semiHidden="1" w:unhideWhenUsed="1"/>
-    <w:lsdException w:name="Table Web 3" w:semiHidden="1" w:unhideWhenUsed="1"/>
-    <w:lsdException w:name="Balloon Text" w:semiHidden="1" w:unhideWhenUsed="1"/>
-    <w:lsdException w:name="Table Grid" w:uiPriority="39"/>
-    <w:lsdException w:name="Table Theme" w:semiHidden="1" w:unhideWhenUsed="1"/>
-    <w:lsdException w:name="Placeholder Text" w:semiHidden="1"/>
-    <w:lsdException w:name="No Spacing" w:uiPriority="1" w:qFormat="1"/>
-    <w:lsdException w:name="Light Shading" w:uiPriority="60"/>
-    <w:lsdException w:name="Light List" w:uiPriority="61"/>
-    <w:lsdException w:name="Light Grid" w:uiPriority="62"/>
-    <w:lsdException w:name="Medium Shading 1" w:uiPriority="63"/>
-    <w:lsdException w:name="Medium Shading 2" w:uiPriority="64"/>
-    <w:lsdException w:name="Medium List 1" w:uiPriority="65"/>
-    <w:lsdException w:name="Medium List 2" w:uiPriority="66"/>
-    <w:lsdException w:name="Medium Grid 1" w:uiPriority="67"/>
-    <w:lsdException w:name="Medium Grid 2" w:uiPriority="68"/>
-    <w:lsdException w:name="Medium Grid 3" w:uiPriority="69"/>
-    <w:lsdException w:name="Dark List" w:uiPriority="70"/>
-    <w:lsdException w:name="Colorful Shading" w:uiPriority="71"/>
-    <w:lsdException w:name="Colorful List" w:uiPriority="72"/>
-    <w:lsdException w:name="Colorful Grid" w:uiPriority="73"/>
-    <w:lsdException w:name="Light Shading Accent 1" w:uiPriority="60"/>
-    <w:lsdException w:name="Light List Accent 1" w:uiPriority="61"/>
-    <w:lsdException w:name="Light Grid Accent 1" w:uiPriority="62"/>
-    <w:lsdException w:name="Medium Shading 1 Accent 1" w:uiPriority="63"/>
-    <w:lsdException w:name="Medium Shading 2 Accent 1" w:uiPriority="64"/>
-    <w:lsdException w:name="Medium List 1 Accent 1" w:uiPriority="65"/>
-    <w:lsdException w:name="Revision" w:semiHidden="1"/>
-    <w:lsdException w:name="List Paragraph" w:uiPriority="34" w:qFormat="1"/>
-    <w:lsdException w:name="Quote" w:uiPriority="29" w:qFormat="1"/>
-    <w:lsdException w:name="Intense Quote" w:uiPriority="30" w:qFormat="1"/>
-    <w:lsdException w:name="Medium List 2 Accent 1" w:uiPriority="66"/>
-    <w:lsdException w:name="Medium Grid 1 Accent 1" w:uiPriority="67"/>
-    <w:lsdException w:name="Medium Grid 2 Accent 1" w:uiPriority="68"/>
-    <w:lsdException w:name="Medium Grid 3 Accent 1" w:uiPriority="69"/>
-    <w:lsdException w:name="Dark List Accent 1" w:uiPriority="70"/>
-    <w:lsdException w:name="Colorful Shading Accent 1" w:uiPriority="71"/>
-    <w:lsdException w:name="Colorful List Accent 1" w:uiPriority="72"/>
-    <w:lsdException w:name="Colorful Grid Accent 1" w:uiPriority="73"/>
-    <w:lsdException w:name="Light Shading Accent 2" w:uiPriority="60"/>
-    <w:lsdException w:name="Light List Accent 2" w:uiPriority="61"/>
-    <w:lsdException w:name="Light Grid Accent 2" w:uiPriority="62"/>
-    <w:lsdException w:name="Medium Shading 1 Accent 2" w:uiPriority="63"/>
-    <w:lsdException w:name="Medium Shading 2 Accent 2" w:uiPriority="64"/>
-    <w:lsdException w:name="Medium List 1 Accent 2" w:uiPriority="65"/>
-    <w:lsdException w:name="Medium List 2 Accent 2" w:uiPriority="66"/>
-    <w:lsdException w:name="Medium Grid 1 Accent 2" w:uiPriority="67"/>
-    <w:lsdException w:name="Medium Grid 2 Accent 2" w:uiPriority="68"/>
-    <w:lsdException w:name="Medium Grid 3 Accent 2" w:uiPriority="69"/>
-    <w:lsdException w:name="Dark List Accent 2" w:uiPriority="70"/>
-    <w:lsdException w:name="Colorful Shading Accent 2" w:uiPriority="71"/>
-    <w:lsdException w:name="Colorful List Accent 2" w:uiPriority="72"/>
-    <w:lsdException w:name="Colorful Grid Accent 2" w:uiPriority="73"/>
-    <w:lsdException w:name="Light Shading Accent 3" w:uiPriority="60"/>
-    <w:lsdException w:name="Light List Accent 3" w:uiPriority="61"/>
-    <w:lsdException w:name="Light Grid Accent 3" w:uiPriority="62"/>
-    <w:lsdException w:name="Medium Shading 1 Accent 3" w:uiPriority="63"/>
-    <w:lsdException w:name="Medium Shading 2 Accent 3" w:uiPriority="64"/>
-    <w:lsdException w:name="Medium List 1 Accent 3" w:uiPriority="65"/>
-    <w:lsdException w:name="Medium List 2 Accent 3" w:uiPriority="66"/>
-    <w:lsdException w:name="Medium Grid 1 Accent 3" w:uiPriority="67"/>
-    <w:lsdException w:name="Medium Grid 2 Accent 3" w:uiPriority="68"/>
-    <w:lsdException w:name="Medium Grid 3 Accent 3" w:uiPriority="69"/>
-    <w:lsdException w:name="Dark List Accent 3" w:uiPriority="70"/>
-    <w:lsdException w:name="Colorful Shading Accent 3" w:uiPriority="71"/>
-    <w:lsdException w:name="Colorful List Accent 3" w:uiPriority="72"/>
-    <w:lsdException w:name="Colorful Grid Accent 3" w:uiPriority="73"/>
-    <w:lsdException w:name="Light Shading Accent 4" w:uiPriority="60"/>
-    <w:lsdException w:name="Light List Accent 4" w:uiPriority="61"/>
-    <w:lsdException w:name="Light Grid Accent 4" w:uiPriority="62"/>
-    <w:lsdException w:name="Medium Shading 1 Accent 4" w:uiPriority="63"/>
-    <w:lsdException w:name="Medium Shading 2 Accent 4" w:uiPriority="64"/>
-    <w:lsdException w:name="Medium List 1 Accent 4" w:uiPriority="65"/>
-    <w:lsdException w:name="Medium List 2 Accent 4" w:uiPriority="66"/>
-    <w:lsdException w:name="Medium Grid 1 Accent 4" w:uiPriority="67"/>
-    <w:lsdException w:name="Medium Grid 2 Accent 4" w:uiPriority="68"/>
-    <w:lsdException w:name="Medium Grid 3 Accent 4" w:uiPriority="69"/>
-    <w:lsdException w:name="Dark List Accent 4" w:uiPriority="70"/>
-    <w:lsdException w:name="Colorful Shading Accent 4" w:uiPriority="71"/>
-    <w:lsdException w:name="Colorful List Accent 4" w:uiPriority="72"/>
-    <w:lsdException w:name="Colorful Grid Accent 4" w:uiPriority="73"/>
-    <w:lsdException w:name="Light Shading Accent 5" w:uiPriority="60"/>
-    <w:lsdException w:name="Light List Accent 5" w:uiPriority="61"/>
-    <w:lsdException w:name="Light Grid Accent 5" w:uiPriority="62"/>
-    <w:lsdException w:name="Medium Shading 1 Accent 5" w:uiPriority="63"/>
-    <w:lsdException w:name="Medium Shading 2 Accent 5" w:uiPriority="64"/>
-    <w:lsdException w:name="Medium List 1 Accent 5" w:uiPriority="65"/>
-    <w:lsdException w:name="Medium List 2 Accent 5" w:uiPriority="66"/>
-    <w:lsdException w:name="Medium Grid 1 Accent 5" w:uiPriority="67"/>
-    <w:lsdException w:name="Medium Grid 2 Accent 5" w:uiPriority="68"/>
-    <w:lsdException w:name="Medium Grid 3 Accent 5" w:uiPriority="69"/>
-    <w:lsdException w:name="Dark List Accent 5" w:uiPriority="70"/>
-    <w:lsdException w:name="Colorful Shading Accent 5" w:uiPriority="71"/>
-    <w:lsdException w:name="Colorful List Accent 5" w:uiPriority="72"/>
-    <w:lsdException w:name="Colorful Grid Accent 5" w:uiPriority="73"/>
-    <w:lsdException w:name="Light Shading Accent 6" w:uiPriority="60"/>
-    <w:lsdException w:name="Light List Accent 6" w:uiPriority="61"/>
-    <w:lsdException w:name="Light Grid Accent 6" w:uiPriority="62"/>
-    <w:lsdException w:name="Medium Shading 1 Accent 6" w:uiPriority="63"/>
-    <w:lsdException w:name="Medium Shading 2 Accent 6" w:uiPriority="64"/>
-    <w:lsdException w:name="Medium List 1 Accent 6" w:uiPriority="65"/>
-    <w:lsdException w:name="Medium List 2 Accent 6" w:uiPriority="66"/>
-    <w:lsdException w:name="Medium Grid 1 Accent 6" w:uiPriority="67"/>
-    <w:lsdException w:name="Medium Grid 2 Accent 6" w:uiPriority="68"/>
-    <w:lsdException w:name="Medium Grid 3 Accent 6" w:uiPriority="69"/>
-    <w:lsdException w:name="Dark List Accent 6" w:uiPriority="70"/>
-    <w:lsdException w:name="Colorful Shading Accent 6" w:uiPriority="71"/>
-    <w:lsdException w:name="Colorful List Accent 6" w:uiPriority="72"/>
-    <w:lsdException w:name="Colorful Grid Accent 6" w:uiPriority="73"/>
-    <w:lsdException w:name="Subtle Emphasis" w:uiPriority="19" w:qFormat="1"/>
-    <w:lsdException w:name="Intense Emphasis" w:uiPriority="21" w:qFormat="1"/>
-    <w:lsdException w:name="Subtle Reference" w:uiPriority="31" w:qFormat="1"/>
-    <w:lsdException w:name="Intense Reference" w:uiPriority="32" w:qFormat="1"/>
-    <w:lsdException w:name="Book Title" w:uiPriority="33" w:qFormat="1"/>
-    <w:lsdException w:name="Bibliography" w:semiHidden="1" w:uiPriority="37" w:unhideWhenUsed="1"/>
-    <w:lsdException w:name="TOC Heading" w:semiHidden="1" w:uiPriority="39" w:unhideWhenUsed="1" w:qFormat="1"/>
-    <w:lsdException w:name="Plain Table 1" w:uiPriority="41"/>
-    <w:lsdException w:name="Plain Table 2" w:uiPriority="42"/>
-    <w:lsdException w:name="Plain Table 3" w:uiPriority="43"/>
-    <w:lsdException w:name="Plain Table 4" w:uiPriority="44"/>
-    <w:lsdException w:name="Plain Table 5" w:uiPriority="45"/>
-    <w:lsdException w:name="Grid Table Light" w:uiPriority="40"/>
-    <w:lsdException w:name="Grid Table 1 Light" w:uiPriority="46"/>
-    <w:lsdException w:name="Grid Table 2" w:uiPriority="47"/>
-    <w:lsdException w:name="Grid Table 3" w:uiPriority="48"/>
-    <w:lsdException w:name="Grid Table 4" w:uiPriority="49"/>
-    <w:lsdException w:name="Grid Table 5 Dark" w:uiPriority="50"/>
-    <w:lsdException w:name="Grid Table 6 Colorful" w:uiPriority="51"/>
-    <w:lsdException w:name="Grid Table 7 Colorful" w:uiPriority="52"/>
-    <w:lsdException w:name="Grid Table 1 Light Accent 1" w:uiPriority="46"/>
-    <w:lsdException w:name="Grid Table 2 Accent 1" w:uiPriority="47"/>
-    <w:lsdException w:name="Grid Table 3 Accent 1" w:uiPriority="48"/>
-    <w:lsdException w:name="Grid Table 4 Accent 1" w:uiPriority="49"/>
-    <w:lsdException w:name="Grid Table 5 Dark Accent 1" w:uiPriority="50"/>
-    <w:lsdException w:name="Grid Table 6 Colorful Accent 1" w:uiPriority="51"/>
-    <w:lsdException w:name="Grid Table 7 Colorful Accent 1" w:uiPriority="52"/>
-    <w:lsdException w:name="Grid Table 1 Light Accent 2" w:uiPriority="46"/>
-    <w:lsdException w:name="Grid Table 2 Accent 2" w:uiPriority="47"/>
-    <w:lsdException w:name="Grid Table 3 Accent 2" w:uiPriority="48"/>
-    <w:lsdException w:name="Grid Table 4 Accent 2" w:uiPriority="49"/>
-    <w:lsdException w:name="Grid Table 5 Dark Accent 2" w:uiPriority="50"/>
-    <w:lsdException w:name="Grid Table 6 Colorful Accent 2" w:uiPriority="51"/>
-    <w:lsdException w:name="Grid Table 7 Colorful Accent 2" w:uiPriority="52"/>
-    <w:lsdException w:name="Grid Table 1 Light Accent 3" w:uiPriority="46"/>
-    <w:lsdException w:name="Grid Table 2 Accent 3" w:uiPriority="47"/>
-    <w:lsdException w:name="Grid Table 3 Accent 3" w:uiPriority="48"/>
-    <w:lsdException w:name="Grid Table 4 Accent 3" w:uiPriority="49"/>
-    <w:lsdException w:name="Grid Table 5 Dark Accent 3" w:uiPriority="50"/>
-    <w:lsdException w:name="Grid Table 6 Colorful Accent 3" w:uiPriority="51"/>
-    <w:lsdException w:name="Grid Table 7 Colorful Accent 3" w:uiPriority="52"/>
-    <w:lsdException w:name="Grid Table 1 Light Accent 4" w:uiPriority="46"/>
-    <w:lsdException w:name="Grid Table 2 Accent 4" w:uiPriority="47"/>
-    <w:lsdException w:name="Grid Table 3 Accent 4" w:uiPriority="48"/>
-    <w:lsdException w:name="Grid Table 4 Accent 4" w:uiPriority="49"/>
-    <w:lsdException w:name="Grid Table 5 Dark Accent 4" w:uiPriority="50"/>
-    <w:lsdException w:name="Grid Table 6 Colorful Accent 4" w:uiPriority="51"/>
-    <w:lsdException w:name="Grid Table 7 Colorful Accent 4" w:uiPriority="52"/>
-    <w:lsdException w:name="Grid Table 1 Light Accent 5" w:uiPriority="46"/>
-    <w:lsdException w:name="Grid Table 2 Accent 5" w:uiPriority="47"/>
-    <w:lsdException w:name="Grid Table 3 Accent 5" w:uiPriority="48"/>
-    <w:lsdException w:name="Grid Table 4 Accent 5" w:uiPriority="49"/>
-    <w:lsdException w:name="Grid Table 5 Dark Accent 5" w:uiPriority="50"/>
-    <w:lsdException w:name="Grid Table 6 Colorful Accent 5" w:uiPriority="51"/>
-    <w:lsdException w:name="Grid Table 7 Colorful Accent 5" w:uiPriority="52"/>
-    <w:lsdException w:name="Grid Table 1 Light Accent 6" w:uiPriority="46"/>
-    <w:lsdException w:name="Grid Table 2 Accent 6" w:uiPriority="47"/>
-    <w:lsdException w:name="Grid Table 3 Accent 6" w:uiPriority="48"/>
-    <w:lsdException w:name="Grid Table 4 Accent 6" w:uiPriority="49"/>
-    <w:lsdException w:name="Grid Table 5 Dark Accent 6" w:uiPriority="50"/>
-    <w:lsdException w:name="Grid Table 6 Colorful Accent 6" w:uiPriority="51"/>
-    <w:lsdException w:name="Grid Table 7 Colorful Accent 6" w:uiPriority="52"/>
-    <w:lsdException w:name="List Table 1 Light" w:uiPriority="46"/>
-    <w:lsdException w:name="List Table 2" w:uiPriority="47"/>
-    <w:lsdException w:name="List Table 3" w:uiPriority="48"/>
-    <w:lsdException w:name="List Table 4" w:uiPriority="49"/>
-    <w:lsdException w:name="List Table 5 Dark" w:uiPriority="50"/>
-    <w:lsdException w:name="List Table 6 Colorful" w:uiPriority="51"/>
-    <w:lsdException w:name="List Table 7 Colorful" w:uiPriority="52"/>
-    <w:lsdException w:name="List Table 1 Light Accent 1" w:uiPriority="46"/>
-    <w:lsdException w:name="List Table 2 Accent 1" w:uiPriority="47"/>
-    <w:lsdException w:name="List Table 3 Accent 1" w:uiPriority="48"/>
-    <w:lsdException w:name="List Table 4 Accent 1" w:uiPriority="49"/>
-    <w:lsdException w:name="List Table 5 Dark Accent 1" w:uiPriority="50"/>
-    <w:lsdException w:name="List Table 6 Colorful Accent 1" w:uiPriority="51"/>
-    <w:lsdException w:name="List Table 7 Colorful Accent 1" w:uiPriority="52"/>
-    <w:lsdException w:name="List Table 1 Light Accent 2" w:uiPriority="46"/>
-    <w:lsdException w:name="List Table 2 Accent 2" w:uiPriority="47"/>
-    <w:lsdException w:name="List Table 3 Accent 2" w:uiPriority="48"/>
-    <w:lsdException w:name="List Table 4 Accent 2" w:uiPriority="49"/>
-    <w:lsdException w:name="List Table 5 Dark Accent 2" w:uiPriority="50"/>
-    <w:lsdException w:name="List Table 6 Colorful Accent 2" w:uiPriority="51"/>
-    <w:lsdException w:name="List Table 7 Colorful Accent 2" w:uiPriority="52"/>
-    <w:lsdException w:name="List Table 1 Light Accent 3" w:uiPriority="46"/>
-    <w:lsdException w:name="List Table 2 Accent 3" w:uiPriority="47"/>
-    <w:lsdException w:name="List Table 3 Accent 3" w:uiPriority="48"/>
-    <w:lsdException w:name="List Table 4 Accent 3" w:uiPriority="49"/>
-    <w:lsdException w:name="List Table 5 Dark Accent 3" w:uiPriority="50"/>
-    <w:lsdException w:name="List Table 6 Colorful Accent 3" w:uiPriority="51"/>
-    <w:lsdException w:name="List Table 7 Colorful Accent 3" w:uiPriority="52"/>
-    <w:lsdException w:name="List Table 1 Light Accent 4" w:uiPriority="46"/>
-    <w:lsdException w:name="List Table 2 Accent 4" w:uiPriority="47"/>
-    <w:lsdException w:name="List Table 3 Accent 4" w:uiPriority="48"/>
-    <w:lsdException w:name="List Table 4 Accent 4" w:uiPriority="49"/>
-    <w:lsdException w:name="List Table 5 Dark Accent 4" w:uiPriority="50"/>
-    <w:lsdException w:name="List Table 6 Colorful Accent 4" w:uiPriority="51"/>
-    <w:lsdException w:name="List Table 7 Colorful Accent 4" w:uiPriority="52"/>
-    <w:lsdException w:name="List Table 1 Light Accent 5" w:uiPriority="46"/>
-    <w:lsdException w:name="List Table 2 Accent 5" w:uiPriority="47"/>
-    <w:lsdException w:name="List Table 3 Accent 5" w:uiPriority="48"/>
-    <w:lsdException w:name="List Table 4 Accent 5" w:uiPriority="49"/>
-    <w:lsdException w:name="List Table 5 Dark Accent 5" w:uiPriority="50"/>
-    <w:lsdException w:name="List Table 6 Colorful Accent 5" w:uiPriority="51"/>
-    <w:lsdException w:name="List Table 7 Colorful Accent 5" w:uiPriority="52"/>
-    <w:lsdException w:name="List Table 1 Light Accent 6" w:uiPriority="46"/>
-    <w:lsdException w:name="List Table 2 Accent 6" w:uiPriority="47"/>
-    <w:lsdException w:name="List Table 3 Accent 6" w:uiPriority="48"/>
-    <w:lsdException w:name="List Table 4 Accent 6" w:uiPriority="49"/>
-    <w:lsdException w:name="List Table 5 Dark Accent 6" w:uiPriority="50"/>
-    <w:lsdException w:name="List Table 6 Colorful Accent 6" w:uiPriority="51"/>
-    <w:lsdException w:name="List Table 7 Colorful Accent 6" w:uiPriority="52"/>
-    <w:lsdException w:name="Mention" w:semiHidden="1" w:unhideWhenUsed="1"/>
-    <w:lsdException w:name="Smart Hyperlink" w:semiHidden="1" w:unhideWhenUsed="1"/>
-    <w:lsdException w:name="Hashtag" w:semiHidden="1" w:unhideWhenUsed="1"/>
-  </w:latentStyles>
-  <w:style w:type="paragraph" w:default="1" w:styleId="Normal">
-    <w:name w:val="Normal"/>
-    <w:qFormat/>
-  </w:style>
-  <w:style w:type="character" w:default="1" w:styleId="DefaultParagraphFont">
-    <w:name w:val="Default Paragraph Font"/>
-    <w:uiPriority w:val="1"/>
-    <w:semiHidden/>
-    <w:unhideWhenUsed/>
-  </w:style>
-  <w:style w:type="table" w:default="1" w:styleId="TableNormal">
-    <w:name w:val="Normal Table"/>
-    <w:uiPriority w:val="99"/>
-    <w:semiHidden/>
-    <w:unhideWhenUsed/>
-    <w:tblPr>
-      <w:tblInd w:w="0" w:type="dxa"/>
-      <w:tblCellMar>
-        <w:top w:w="0" w:type="dxa"/>
-        <w:left w:w="108" w:type="dxa"/>
-        <w:bottom w:w="0" w:type="dxa"/>
-        <w:right w:w="108" w:type="dxa"/>
-      </w:tblCellMar>
-    </w:tblPr>
-  </w:style>
-  <w:style w:type="numbering" w:default="1" w:styleId="NoList">
-    <w:name w:val="No List"/>
-    <w:uiPriority w:val="99"/>
-    <w:semiHidden/>
-    <w:unhideWhenUsed/>
-  </w:style>
-  <w:style w:type="character" w:styleId="PlaceholderText">
-    <w:name w:val="Placeholder Text"/>
-    <w:basedOn w:val="DefaultParagraphFont"/>
-    <w:uiPriority w:val="99"/>
-    <w:semiHidden/>
-    <w:rsid w:val="003D2B61"/>
-    <w:rPr>
-      <w:color w:val="808080"/>
-    </w:rPr>
-  </w:style>
-</w:styles>
-</file>
-
-<file path=word/glossary/webSettings.xml><?xml version="1.0" encoding="utf-8"?>
-<w:webSettings xmlns:mc="http://schemas.openxmlformats.org/markup-compatibility/2006" xmlns:r="http://schemas.openxmlformats.org/officeDocument/2006/relationships" xmlns:w="http://schemas.openxmlformats.org/wordprocessingml/2006/main" xmlns:w14="http://schemas.microsoft.com/office/word/2010/wordml" xmlns:w15="http://schemas.microsoft.com/office/word/2012/wordml" xmlns:w16se="http://schemas.microsoft.com/office/word/2015/wordml/symex" mc:Ignorable="w14 w15 w16se">
-  <w:optimizeForBrowser/>
-  <w:allowPNG/>
-</w:webSettings>
-</file>
-
 <file path=word/theme/theme1.xml><?xml version="1.0" encoding="utf-8"?>
 <a:theme xmlns:a="http://schemas.openxmlformats.org/drawingml/2006/main" name="Office Theme">
   <a:themeElements>
@@ -5297,7 +4984,7 @@
 </file>
 
 <file path=customXml/itemProps2.xml><?xml version="1.0" encoding="utf-8"?>
-<ds:datastoreItem xmlns:ds="http://schemas.openxmlformats.org/officeDocument/2006/customXml" ds:itemID="{02189251-CAAF-45B2-985C-627FD8833C11}">
+<ds:datastoreItem xmlns:ds="http://schemas.openxmlformats.org/officeDocument/2006/customXml" ds:itemID="{B12A8097-0F5B-49BF-B627-1C4A02CAFE08}">
   <ds:schemaRefs>
     <ds:schemaRef ds:uri="http://schemas.openxmlformats.org/officeDocument/2006/bibliography"/>
   </ds:schemaRefs>

</xml_diff>